<commit_message>
Deleted PDF, modified introduction
</commit_message>
<xml_diff>
--- a/Project Pink/doc/task04/Software Requirements Document- Final.docx
+++ b/Project Pink/doc/task04/Software Requirements Document- Final.docx
@@ -3292,6 +3292,34 @@
     </w:p>
     <w:p>
       <w:pPr>
+        <w:rPr>
+          <w:rFonts w:asciiTheme="majorHAnsi" w:hAnsiTheme="majorHAnsi" w:cs="Courier New"/>
+        </w:rPr>
+      </w:pPr>
+      <w:r>
+        <w:rPr>
+          <w:rFonts w:asciiTheme="majorHAnsi" w:hAnsiTheme="majorHAnsi" w:cs="Courier New"/>
+        </w:rPr>
+        <w:t xml:space="preserve">Das vorliegende Dokument beschreibt die Anforderungen an das MHC-PMS System und dient weiter zur grundlegenden Definition der Systemarchitektur und der verwendeten </w:t>
+      </w:r>
+      <w:bookmarkStart w:id="1" w:name="_GoBack"/>
+      <w:bookmarkEnd w:id="1"/>
+      <w:r>
+        <w:rPr>
+          <w:rFonts w:asciiTheme="majorHAnsi" w:hAnsiTheme="majorHAnsi" w:cs="Courier New"/>
+        </w:rPr>
+        <w:t>Systemmodelle.</w:t>
+      </w:r>
+    </w:p>
+    <w:p>
+      <w:pPr>
+        <w:rPr>
+          <w:rFonts w:asciiTheme="majorHAnsi" w:hAnsiTheme="majorHAnsi" w:cs="Courier New"/>
+        </w:rPr>
+      </w:pPr>
+    </w:p>
+    <w:p>
+      <w:pPr>
         <w:pStyle w:val="Heading1"/>
         <w:sectPr>
           <w:pgSz w:w="11900" w:h="16840"/>
@@ -3306,12 +3334,12 @@
       <w:pPr>
         <w:pStyle w:val="Heading1"/>
       </w:pPr>
-      <w:bookmarkStart w:id="1" w:name="_Toc225591881"/>
+      <w:bookmarkStart w:id="2" w:name="_Toc225591881"/>
       <w:r>
         <w:lastRenderedPageBreak/>
         <w:t>Einleitung</w:t>
       </w:r>
-      <w:bookmarkEnd w:id="1"/>
+      <w:bookmarkEnd w:id="2"/>
     </w:p>
     <w:p>
       <w:pPr>
@@ -3444,11 +3472,11 @@
       <w:pPr>
         <w:pStyle w:val="Heading1"/>
       </w:pPr>
-      <w:bookmarkStart w:id="2" w:name="_Toc225591882"/>
+      <w:bookmarkStart w:id="3" w:name="_Toc225591882"/>
       <w:r>
         <w:t>Glossar</w:t>
       </w:r>
-      <w:bookmarkEnd w:id="2"/>
+      <w:bookmarkEnd w:id="3"/>
     </w:p>
     <w:tbl>
       <w:tblPr>
@@ -3831,24 +3859,24 @@
       <w:pPr>
         <w:pStyle w:val="Heading1"/>
       </w:pPr>
-      <w:bookmarkStart w:id="3" w:name="_Toc225591883"/>
+      <w:bookmarkStart w:id="4" w:name="_Toc225591883"/>
       <w:r>
         <w:lastRenderedPageBreak/>
         <w:t>Definition Benutzeranforderung</w:t>
       </w:r>
-      <w:bookmarkEnd w:id="3"/>
+      <w:bookmarkEnd w:id="4"/>
     </w:p>
     <w:p>
       <w:pPr>
         <w:pStyle w:val="Heading2"/>
       </w:pPr>
-      <w:bookmarkStart w:id="4" w:name="_Toc351667832"/>
-      <w:bookmarkStart w:id="5" w:name="_Toc225591884"/>
+      <w:bookmarkStart w:id="5" w:name="_Toc351667832"/>
+      <w:bookmarkStart w:id="6" w:name="_Toc225591884"/>
       <w:r>
         <w:t>Patienteninformationen</w:t>
       </w:r>
-      <w:bookmarkEnd w:id="4"/>
       <w:bookmarkEnd w:id="5"/>
+      <w:bookmarkEnd w:id="6"/>
     </w:p>
     <w:p>
       <w:pPr>
@@ -3984,13 +4012,13 @@
       <w:pPr>
         <w:pStyle w:val="Heading2"/>
       </w:pPr>
-      <w:bookmarkStart w:id="6" w:name="_Toc351667833"/>
-      <w:bookmarkStart w:id="7" w:name="_Toc225591885"/>
+      <w:bookmarkStart w:id="7" w:name="_Toc351667833"/>
+      <w:bookmarkStart w:id="8" w:name="_Toc225591885"/>
       <w:r>
         <w:t>Medikamentenverordnung</w:t>
       </w:r>
-      <w:bookmarkEnd w:id="6"/>
       <w:bookmarkEnd w:id="7"/>
+      <w:bookmarkEnd w:id="8"/>
     </w:p>
     <w:p>
       <w:pPr>
@@ -4060,13 +4088,13 @@
       <w:pPr>
         <w:pStyle w:val="Heading2"/>
       </w:pPr>
-      <w:bookmarkStart w:id="8" w:name="_Toc351667834"/>
-      <w:bookmarkStart w:id="9" w:name="_Toc225591886"/>
+      <w:bookmarkStart w:id="9" w:name="_Toc351667834"/>
+      <w:bookmarkStart w:id="10" w:name="_Toc225591886"/>
       <w:r>
         <w:t>Darstellung &amp; Bedienung</w:t>
       </w:r>
-      <w:bookmarkEnd w:id="8"/>
       <w:bookmarkEnd w:id="9"/>
+      <w:bookmarkEnd w:id="10"/>
     </w:p>
     <w:p>
       <w:pPr>
@@ -4184,13 +4212,13 @@
       <w:pPr>
         <w:pStyle w:val="Heading2"/>
       </w:pPr>
-      <w:bookmarkStart w:id="10" w:name="_Toc351667835"/>
-      <w:bookmarkStart w:id="11" w:name="_Toc225591887"/>
+      <w:bookmarkStart w:id="11" w:name="_Toc351667835"/>
+      <w:bookmarkStart w:id="12" w:name="_Toc225591887"/>
       <w:r>
         <w:t>Unterstützung</w:t>
       </w:r>
-      <w:bookmarkEnd w:id="10"/>
       <w:bookmarkEnd w:id="11"/>
+      <w:bookmarkEnd w:id="12"/>
     </w:p>
     <w:p>
       <w:pPr>
@@ -4274,12 +4302,12 @@
       <w:pPr>
         <w:pStyle w:val="Heading2"/>
       </w:pPr>
-      <w:bookmarkStart w:id="12" w:name="_Toc225591888"/>
+      <w:bookmarkStart w:id="13" w:name="_Toc225591888"/>
       <w:r>
         <w:lastRenderedPageBreak/>
         <w:t>Use cases</w:t>
       </w:r>
-      <w:bookmarkEnd w:id="12"/>
+      <w:bookmarkEnd w:id="13"/>
     </w:p>
     <w:p>
       <w:pPr>
@@ -4394,7 +4422,7 @@
       <w:pPr>
         <w:pStyle w:val="Heading2"/>
       </w:pPr>
-      <w:bookmarkStart w:id="13" w:name="_Toc225591889"/>
+      <w:bookmarkStart w:id="14" w:name="_Toc225591889"/>
       <w:r>
         <w:lastRenderedPageBreak/>
         <w:t>Anwendungsfallbeschreibung (</w:t>
@@ -4408,7 +4436,7 @@
       <w:r>
         <w:t>Case Scenario)</w:t>
       </w:r>
-      <w:bookmarkEnd w:id="13"/>
+      <w:bookmarkEnd w:id="14"/>
     </w:p>
     <w:p>
       <w:pPr>
@@ -8333,12 +8361,12 @@
       <w:pPr>
         <w:pStyle w:val="Heading1"/>
       </w:pPr>
-      <w:bookmarkStart w:id="14" w:name="_Toc225591890"/>
+      <w:bookmarkStart w:id="15" w:name="_Toc225591890"/>
       <w:r>
         <w:lastRenderedPageBreak/>
         <w:t>Systemarchitektur</w:t>
       </w:r>
-      <w:bookmarkEnd w:id="14"/>
+      <w:bookmarkEnd w:id="15"/>
     </w:p>
     <w:p>
       <w:pPr>
@@ -8544,53 +8572,30 @@
       <w:pPr>
         <w:pStyle w:val="Heading1"/>
       </w:pPr>
-      <w:bookmarkStart w:id="15" w:name="_Toc225591891"/>
+      <w:bookmarkStart w:id="16" w:name="_Toc225591891"/>
       <w:r>
         <w:lastRenderedPageBreak/>
         <w:t>Definition Systemanforderungen</w:t>
-      </w:r>
-      <w:bookmarkEnd w:id="15"/>
-    </w:p>
-    <w:p>
-      <w:pPr>
-        <w:pStyle w:val="Heading2"/>
-      </w:pPr>
-      <w:bookmarkStart w:id="16" w:name="_Toc225591892"/>
-      <w:r>
-        <w:t>Funktionale Anforderungen</w:t>
       </w:r>
       <w:bookmarkEnd w:id="16"/>
     </w:p>
     <w:p>
       <w:pPr>
-        <w:pStyle w:val="Heading3"/>
-      </w:pPr>
-      <w:bookmarkStart w:id="17" w:name="_Toc225591893"/>
-      <w:r>
-        <w:t>Datenbank mit Patientendaten</w:t>
+        <w:pStyle w:val="Heading2"/>
+      </w:pPr>
+      <w:bookmarkStart w:id="17" w:name="_Toc225591892"/>
+      <w:r>
+        <w:t>Funktionale Anforderungen</w:t>
       </w:r>
       <w:bookmarkEnd w:id="17"/>
     </w:p>
     <w:p>
       <w:pPr>
-        <w:rPr>
-          <w:rFonts w:asciiTheme="majorHAnsi" w:hAnsiTheme="majorHAnsi"/>
-        </w:rPr>
-      </w:pPr>
-      <w:r>
-        <w:rPr>
-          <w:rFonts w:asciiTheme="majorHAnsi" w:hAnsiTheme="majorHAnsi"/>
-        </w:rPr>
-        <w:t xml:space="preserve">Die Patientendaten sollen in einer zentralen internen Datenbank gespeichert werden und damit den am System angehängten Benutzern und Systemen zur Verfügung stehen. Für die Umsysteme muss der Datenzugriff mittels Schnittstellen gewährleistet werden. </w:t>
-      </w:r>
-    </w:p>
-    <w:p>
-      <w:pPr>
         <w:pStyle w:val="Heading3"/>
       </w:pPr>
-      <w:bookmarkStart w:id="18" w:name="_Toc225591894"/>
-      <w:r>
-        <w:t>Datensynchronisation</w:t>
+      <w:bookmarkStart w:id="18" w:name="_Toc225591893"/>
+      <w:r>
+        <w:t>Datenbank mit Patientendaten</w:t>
       </w:r>
       <w:bookmarkEnd w:id="18"/>
     </w:p>
@@ -8604,16 +8609,16 @@
         <w:rPr>
           <w:rFonts w:asciiTheme="majorHAnsi" w:hAnsiTheme="majorHAnsi"/>
         </w:rPr>
-        <w:t>Es muss sichergestellt werden dass die Daten auf den verschiedenen Clients auf dem gleichen Stand sind, wenn sie angezeigt werden.</w:t>
+        <w:t xml:space="preserve">Die Patientendaten sollen in einer zentralen internen Datenbank gespeichert werden und damit den am System angehängten Benutzern und Systemen zur Verfügung stehen. Für die Umsysteme muss der Datenzugriff mittels Schnittstellen gewährleistet werden. </w:t>
       </w:r>
     </w:p>
     <w:p>
       <w:pPr>
         <w:pStyle w:val="Heading3"/>
       </w:pPr>
-      <w:bookmarkStart w:id="19" w:name="_Toc225591895"/>
-      <w:r>
-        <w:t>Erfassen von Notizen mittels Stift</w:t>
+      <w:bookmarkStart w:id="19" w:name="_Toc225591894"/>
+      <w:r>
+        <w:t>Datensynchronisation</w:t>
       </w:r>
       <w:bookmarkEnd w:id="19"/>
     </w:p>
@@ -8627,25 +8632,16 @@
         <w:rPr>
           <w:rFonts w:asciiTheme="majorHAnsi" w:hAnsiTheme="majorHAnsi"/>
         </w:rPr>
-        <w:t>Notizen müssen mit einem Stift eingegeben werden können. Dies betrifft mobile</w:t>
-      </w:r>
-      <w:r>
-        <w:t xml:space="preserve"> </w:t>
-      </w:r>
-      <w:r>
-        <w:rPr>
-          <w:rFonts w:asciiTheme="majorHAnsi" w:hAnsiTheme="majorHAnsi"/>
-        </w:rPr>
-        <w:t>Clients.</w:t>
+        <w:t>Es muss sichergestellt werden dass die Daten auf den verschiedenen Clients auf dem gleichen Stand sind, wenn sie angezeigt werden.</w:t>
       </w:r>
     </w:p>
     <w:p>
       <w:pPr>
         <w:pStyle w:val="Heading3"/>
       </w:pPr>
-      <w:bookmarkStart w:id="20" w:name="_Toc225591896"/>
-      <w:r>
-        <w:t>Einbinden von Informationen aus Fremdsystemen</w:t>
+      <w:bookmarkStart w:id="20" w:name="_Toc225591895"/>
+      <w:r>
+        <w:t>Erfassen von Notizen mittels Stift</w:t>
       </w:r>
       <w:bookmarkEnd w:id="20"/>
     </w:p>
@@ -8659,62 +8655,58 @@
         <w:rPr>
           <w:rFonts w:asciiTheme="majorHAnsi" w:hAnsiTheme="majorHAnsi"/>
         </w:rPr>
-        <w:t>Weitere Informationen müssen eingebunden werden können, namentlich Termindaten und Informationen aus einer Medikamentendatenbank.</w:t>
+        <w:t>Notizen müssen mit einem Stift eingegeben werden können. Dies betrifft mobile</w:t>
+      </w:r>
+      <w:r>
+        <w:t xml:space="preserve"> </w:t>
+      </w:r>
+      <w:r>
+        <w:rPr>
+          <w:rFonts w:asciiTheme="majorHAnsi" w:hAnsiTheme="majorHAnsi"/>
+        </w:rPr>
+        <w:t>Clients.</w:t>
       </w:r>
     </w:p>
     <w:p>
       <w:pPr>
-        <w:pStyle w:val="Heading2"/>
-      </w:pPr>
-      <w:bookmarkStart w:id="21" w:name="_Toc225591897"/>
-      <w:r>
-        <w:t>Nichtfunktionale Anforderungen</w:t>
+        <w:pStyle w:val="Heading3"/>
+      </w:pPr>
+      <w:bookmarkStart w:id="21" w:name="_Toc225591896"/>
+      <w:r>
+        <w:t>Einbinden von Informationen aus Fremdsystemen</w:t>
       </w:r>
       <w:bookmarkEnd w:id="21"/>
     </w:p>
     <w:p>
       <w:pPr>
-        <w:pStyle w:val="Heading3"/>
-      </w:pPr>
-      <w:bookmarkStart w:id="22" w:name="_Toc225591898"/>
-      <w:r>
-        <w:t>Rechtliche Richtlinien</w:t>
+        <w:rPr>
+          <w:rFonts w:asciiTheme="majorHAnsi" w:hAnsiTheme="majorHAnsi"/>
+        </w:rPr>
+      </w:pPr>
+      <w:r>
+        <w:rPr>
+          <w:rFonts w:asciiTheme="majorHAnsi" w:hAnsiTheme="majorHAnsi"/>
+        </w:rPr>
+        <w:t>Weitere Informationen müssen eingebunden werden können, namentlich Termindaten und Informationen aus einer Medikamentendatenbank.</w:t>
+      </w:r>
+    </w:p>
+    <w:p>
+      <w:pPr>
+        <w:pStyle w:val="Heading2"/>
+      </w:pPr>
+      <w:bookmarkStart w:id="22" w:name="_Toc225591897"/>
+      <w:r>
+        <w:t>Nichtfunktionale Anforderungen</w:t>
       </w:r>
       <w:bookmarkEnd w:id="22"/>
     </w:p>
     <w:p>
       <w:pPr>
-        <w:rPr>
-          <w:rFonts w:asciiTheme="majorHAnsi" w:hAnsiTheme="majorHAnsi"/>
-        </w:rPr>
-      </w:pPr>
-      <w:r>
-        <w:rPr>
-          <w:rFonts w:asciiTheme="majorHAnsi" w:hAnsiTheme="majorHAnsi"/>
-        </w:rPr>
-        <w:t>Da wir ausserordentlich sensible Informationen speichern, ist es absolut zwingend dass Datenschutzrichtlinien eingehalten werden. Ausserdem müssen weitere gesetzliche Richtlinien speziell für den medizinischen Bereich beachtet werden.</w:t>
-      </w:r>
-    </w:p>
-    <w:p>
-      <w:pPr>
-        <w:rPr>
-          <w:rFonts w:asciiTheme="majorHAnsi" w:hAnsiTheme="majorHAnsi"/>
-        </w:rPr>
-      </w:pPr>
-      <w:r>
-        <w:rPr>
-          <w:rFonts w:asciiTheme="majorHAnsi" w:hAnsiTheme="majorHAnsi"/>
-        </w:rPr>
-        <w:t>Dies macht eine starke Verschlüsselung zwischen Client und Server unumgänglich. Der Zugriff auf den mobilen Geräten muss ausserdem gut geschützt werden.</w:t>
-      </w:r>
-    </w:p>
-    <w:p>
-      <w:pPr>
         <w:pStyle w:val="Heading3"/>
       </w:pPr>
-      <w:bookmarkStart w:id="23" w:name="_Toc225591899"/>
-      <w:r>
-        <w:t>Bedienung</w:t>
+      <w:bookmarkStart w:id="23" w:name="_Toc225591898"/>
+      <w:r>
+        <w:t>Rechtliche Richtlinien</w:t>
       </w:r>
       <w:bookmarkEnd w:id="23"/>
     </w:p>
@@ -8728,7 +8720,7 @@
         <w:rPr>
           <w:rFonts w:asciiTheme="majorHAnsi" w:hAnsiTheme="majorHAnsi"/>
         </w:rPr>
-        <w:t>Da die mobilen Clients auf Touch-Bedienung ausgelegt sind, müssen die Bedienelemente des GUI gross genug sein damit sie bequem angewählt werden können.</w:t>
+        <w:t>Da wir ausserordentlich sensible Informationen speichern, ist es absolut zwingend dass Datenschutzrichtlinien eingehalten werden. Ausserdem müssen weitere gesetzliche Richtlinien speziell für den medizinischen Bereich beachtet werden.</w:t>
       </w:r>
     </w:p>
     <w:p>
@@ -8741,16 +8733,18 @@
         <w:rPr>
           <w:rFonts w:asciiTheme="majorHAnsi" w:hAnsiTheme="majorHAnsi"/>
         </w:rPr>
-        <w:t>Ausserdem ist der Bildschirmplatz auf diesen Geräten eher knapp, das Layout muss also besonders Klar sein und die angezeigten Informationen sollen aufs Wesentliche beschränkt werden.</w:t>
+        <w:t>Dies macht eine starke Verschlüsselung zwischen Client und Server unumgänglich. Der Zugriff auf den mobilen Geräten muss ausserdem gut geschützt werden.</w:t>
       </w:r>
     </w:p>
     <w:p>
       <w:pPr>
         <w:pStyle w:val="Heading3"/>
       </w:pPr>
-      <w:r>
-        <w:t>Verfügbarkeit</w:t>
-      </w:r>
+      <w:bookmarkStart w:id="24" w:name="_Toc225591899"/>
+      <w:r>
+        <w:t>Bedienung</w:t>
+      </w:r>
+      <w:bookmarkEnd w:id="24"/>
     </w:p>
     <w:p>
       <w:pPr>
@@ -8762,15 +8756,41 @@
         <w:rPr>
           <w:rFonts w:asciiTheme="majorHAnsi" w:hAnsiTheme="majorHAnsi"/>
         </w:rPr>
-        <w:t xml:space="preserve">Für das System ist eine Verfügbarkeit von 99.9% vorgesehen. Betriebliche Aspekte müssen entsprechend angepasst werden, damit diese Verfügbarkeit erreicht wird. Eine entsprechende Fehlertoleranz muss bereits implizit im System vorhanden sein, fehlerhafte oder nicht verfügbare Umsysteme dürfen den Betrieb des Systems grundsätzlich </w:t>
-      </w:r>
-      <w:bookmarkStart w:id="24" w:name="_GoBack"/>
-      <w:bookmarkEnd w:id="24"/>
-      <w:r>
-        <w:rPr>
-          <w:rFonts w:asciiTheme="majorHAnsi" w:hAnsiTheme="majorHAnsi"/>
-        </w:rPr>
-        <w:t>nicht beeinträchtigen.</w:t>
+        <w:t>Da die mobilen Clients auf Touch-Bedienung ausgelegt sind, müssen die Bedienelemente des GUI gross genug sein damit sie bequem angewählt werden können.</w:t>
+      </w:r>
+    </w:p>
+    <w:p>
+      <w:pPr>
+        <w:rPr>
+          <w:rFonts w:asciiTheme="majorHAnsi" w:hAnsiTheme="majorHAnsi"/>
+        </w:rPr>
+      </w:pPr>
+      <w:r>
+        <w:rPr>
+          <w:rFonts w:asciiTheme="majorHAnsi" w:hAnsiTheme="majorHAnsi"/>
+        </w:rPr>
+        <w:t>Ausserdem ist der Bildschirmplatz auf diesen Geräten eher knapp, das Layout muss also besonders Klar sein und die angezeigten Informationen sollen aufs Wesentliche beschränkt werden.</w:t>
+      </w:r>
+    </w:p>
+    <w:p>
+      <w:pPr>
+        <w:pStyle w:val="Heading3"/>
+      </w:pPr>
+      <w:r>
+        <w:t>Verfügbarkeit</w:t>
+      </w:r>
+    </w:p>
+    <w:p>
+      <w:pPr>
+        <w:rPr>
+          <w:rFonts w:asciiTheme="majorHAnsi" w:hAnsiTheme="majorHAnsi"/>
+        </w:rPr>
+      </w:pPr>
+      <w:r>
+        <w:rPr>
+          <w:rFonts w:asciiTheme="majorHAnsi" w:hAnsiTheme="majorHAnsi"/>
+        </w:rPr>
+        <w:t>Für das System ist eine Verfügbarkeit von 99.9% vorgesehen. Betriebliche Aspekte müssen entsprechend angepasst werden, damit diese Verfügbarkeit erreicht wird. Eine entsprechende Fehlertoleranz muss bereits implizit im System vorhanden sein, fehlerhafte oder nicht verfügbare Umsysteme dürfen den Betrieb des Systems grundsätzlich nicht beeinträchtigen.</w:t>
       </w:r>
     </w:p>
     <w:p>
@@ -11504,7 +11524,7 @@
 </file>
 
 <file path=customXml/itemProps1.xml><?xml version="1.0" encoding="utf-8"?>
-<ds:datastoreItem xmlns:ds="http://schemas.openxmlformats.org/officeDocument/2006/customXml" ds:itemID="{98DE6563-AD86-1941-B7F6-FB648EAE29C0}">
+<ds:datastoreItem xmlns:ds="http://schemas.openxmlformats.org/officeDocument/2006/customXml" ds:itemID="{CB693F81-131B-7845-997B-0E6318E1D41A}">
   <ds:schemaRefs>
     <ds:schemaRef ds:uri="http://schemas.openxmlformats.org/officeDocument/2006/bibliography"/>
   </ds:schemaRefs>

</xml_diff>